<commit_message>
detailed specification of the szobalovo game
The current version of the specification contains the plane of the menu
and the settings gui
</commit_message>
<xml_diff>
--- a/SzobalovoSpecifikacio18csapat.docx
+++ b/SzobalovoSpecifikacio18csapat.docx
@@ -289,6 +289,7 @@
       </w:pPr>
       <w:r>
         <w:rPr/>
+        <w:t>Konzulens: Györke Péter</w:t>
       </w:r>
     </w:p>
     <w:p>
@@ -334,7 +335,7 @@
           <w:sz w:val="24"/>
           <w:szCs w:val="24"/>
         </w:rPr>
-        <w:t xml:space="preserve">A Szóbalövő játék lényege az, hogy a játéktáblán hiányos szavak vannak, amelyekbe egy betűágyú segítségével bele kell lőni a hiányzó betűt vagy betűket. A játék játszható egyedül, illetve multiplayer módban is. Ha eltalálunk egy szót a megfelelő betűvel a megfelelő helyen, akkor eltűnik és „lőhetővé válik” a mögötte lévő szó is, illetve a játékos megkapja a megfelelő pontszámot. Ha nem sikerül (rossz betűt lő be vagy rossz helyre) akkor a szó megkövül, és nem lesznek elérhetőek a mögötte lévő szavak. </w:t>
+        <w:t xml:space="preserve">A Szóbalövő játék lényege az, hogy a játéktáblán hiányos szavak vannak, amelyekbe egy betűágyú segítségével bele kell lőni a hiányzó betűt vagy betűket. A játék játszható egyedül, illetve multi player módban is. Ha eltalálunk egy szót a megfelelő betűvel a megfelelő helyen, akkor eltűnik és „lőhetővé válik” a mögötte lévő szó is, illetve a játékos megkapja a megfelelő pontszámot. Ha nem sikerül (rossz betűt lő be vagy rossz helyre) akkor a szó megkövül, és nem lesznek elérhetőek a mögötte lévő szavak. </w:t>
       </w:r>
     </w:p>
     <w:p>
@@ -545,11 +546,249 @@
       </w:pPr>
       <w:r>
         <w:rPr/>
-        <w:t xml:space="preserve">A játékhoz tartozik egy GUI is, amely a játék indulásakor látható. Ezen be lehet állítani a játékosok, betű és a sorok számát. Illetve a szavak nehézségét is. </w:t>
-      </w:r>
-      <w:r>
-        <w:rPr/>
-        <w:t>V2</w:t>
+        <w:t xml:space="preserve">A játékhoz tartozik egy </w:t>
+      </w:r>
+      <w:r>
+        <w:rPr/>
+        <w:t xml:space="preserve">Menü </w:t>
+      </w:r>
+      <w:r>
+        <w:rPr/>
+        <w:t xml:space="preserve">GUI is, amely a játék indulásakor látható. Ezen be lehet állítani a játékosok, betű és a sorok számát. Illetve a szavak nehézségét is. </w:t>
+      </w:r>
+    </w:p>
+    <w:p>
+      <w:pPr>
+        <w:pStyle w:val="Normal"/>
+        <w:widowControl/>
+        <w:bidi w:val="0"/>
+        <w:spacing w:lineRule="auto" w:line="259" w:before="0" w:after="160"/>
+        <w:jc w:val="left"/>
+        <w:rPr/>
+      </w:pPr>
+      <w:r>
+        <w:rPr/>
+        <w:t>A menü terve a következő:</w:t>
+      </w:r>
+    </w:p>
+    <w:p>
+      <w:pPr>
+        <w:pStyle w:val="Normal"/>
+        <w:widowControl/>
+        <w:bidi w:val="0"/>
+        <w:spacing w:lineRule="auto" w:line="259" w:before="0" w:after="160"/>
+        <w:jc w:val="left"/>
+        <w:rPr/>
+      </w:pPr>
+      <w:r>
+        <w:drawing>
+          <wp:anchor behindDoc="0" distT="0" distB="0" distL="0" distR="0" simplePos="0" locked="0" layoutInCell="1" allowOverlap="1" relativeHeight="4">
+            <wp:simplePos x="0" y="0"/>
+            <wp:positionH relativeFrom="column">
+              <wp:align>center</wp:align>
+            </wp:positionH>
+            <wp:positionV relativeFrom="paragraph">
+              <wp:align>top</wp:align>
+            </wp:positionV>
+            <wp:extent cx="3366135" cy="3926840"/>
+            <wp:effectExtent l="0" t="0" r="0" b="0"/>
+            <wp:wrapTopAndBottom/>
+            <wp:docPr id="3" name="Image2" descr=""/>
+            <wp:cNvGraphicFramePr>
+              <a:graphicFrameLocks xmlns:a="http://schemas.openxmlformats.org/drawingml/2006/main" noChangeAspect="1"/>
+            </wp:cNvGraphicFramePr>
+            <a:graphic xmlns:a="http://schemas.openxmlformats.org/drawingml/2006/main">
+              <a:graphicData uri="http://schemas.openxmlformats.org/drawingml/2006/picture">
+                <pic:pic xmlns:pic="http://schemas.openxmlformats.org/drawingml/2006/picture">
+                  <pic:nvPicPr>
+                    <pic:cNvPr id="3" name="Image2" descr=""/>
+                    <pic:cNvPicPr>
+                      <a:picLocks noChangeAspect="1" noChangeArrowheads="1"/>
+                    </pic:cNvPicPr>
+                  </pic:nvPicPr>
+                  <pic:blipFill>
+                    <a:blip r:embed="rId4"/>
+                    <a:stretch>
+                      <a:fillRect/>
+                    </a:stretch>
+                  </pic:blipFill>
+                  <pic:spPr bwMode="auto">
+                    <a:xfrm>
+                      <a:off x="0" y="0"/>
+                      <a:ext cx="3366135" cy="3926840"/>
+                    </a:xfrm>
+                    <a:prstGeom prst="rect">
+                      <a:avLst/>
+                    </a:prstGeom>
+                  </pic:spPr>
+                </pic:pic>
+              </a:graphicData>
+            </a:graphic>
+          </wp:anchor>
+        </w:drawing>
+      </w:r>
+      <w:r>
+        <w:rPr/>
+        <w:t>Kiválasztható, hogy egy vagy kettő játékos szeretne játszani. Ha kettő, akkor egy felugró ablak megkérdezi, hogy melyik játékos a játékvezető. Mindig a vezető játékos beállításai jutnak érvényre.</w:t>
+      </w:r>
+    </w:p>
+    <w:p>
+      <w:pPr>
+        <w:pStyle w:val="Normal"/>
+        <w:widowControl/>
+        <w:bidi w:val="0"/>
+        <w:spacing w:lineRule="auto" w:line="259" w:before="0" w:after="160"/>
+        <w:jc w:val="left"/>
+        <w:rPr/>
+      </w:pPr>
+      <w:r>
+        <w:drawing>
+          <wp:anchor behindDoc="0" distT="0" distB="0" distL="0" distR="0" simplePos="0" locked="0" layoutInCell="1" allowOverlap="1" relativeHeight="5">
+            <wp:simplePos x="0" y="0"/>
+            <wp:positionH relativeFrom="column">
+              <wp:align>center</wp:align>
+            </wp:positionH>
+            <wp:positionV relativeFrom="paragraph">
+              <wp:align>top</wp:align>
+            </wp:positionV>
+            <wp:extent cx="3165475" cy="3794760"/>
+            <wp:effectExtent l="0" t="0" r="0" b="0"/>
+            <wp:wrapTopAndBottom/>
+            <wp:docPr id="4" name="Image3" descr=""/>
+            <wp:cNvGraphicFramePr>
+              <a:graphicFrameLocks xmlns:a="http://schemas.openxmlformats.org/drawingml/2006/main" noChangeAspect="1"/>
+            </wp:cNvGraphicFramePr>
+            <a:graphic xmlns:a="http://schemas.openxmlformats.org/drawingml/2006/main">
+              <a:graphicData uri="http://schemas.openxmlformats.org/drawingml/2006/picture">
+                <pic:pic xmlns:pic="http://schemas.openxmlformats.org/drawingml/2006/picture">
+                  <pic:nvPicPr>
+                    <pic:cNvPr id="4" name="Image3" descr=""/>
+                    <pic:cNvPicPr>
+                      <a:picLocks noChangeAspect="1" noChangeArrowheads="1"/>
+                    </pic:cNvPicPr>
+                  </pic:nvPicPr>
+                  <pic:blipFill>
+                    <a:blip r:embed="rId5"/>
+                    <a:stretch>
+                      <a:fillRect/>
+                    </a:stretch>
+                  </pic:blipFill>
+                  <pic:spPr bwMode="auto">
+                    <a:xfrm>
+                      <a:off x="0" y="0"/>
+                      <a:ext cx="3165475" cy="3794760"/>
+                    </a:xfrm>
+                    <a:prstGeom prst="rect">
+                      <a:avLst/>
+                    </a:prstGeom>
+                  </pic:spPr>
+                </pic:pic>
+              </a:graphicData>
+            </a:graphic>
+          </wp:anchor>
+        </w:drawing>
+      </w:r>
+      <w:r>
+        <w:rPr/>
+        <w:t xml:space="preserve">Megadható a játékos neve, a játék nehézsége, a játékidő és a nyelv. A játék nehézsége alapján kap megfelelő mennyiségű és hosszúságú szót a játékos. </w:t>
+      </w:r>
+    </w:p>
+    <w:p>
+      <w:pPr>
+        <w:pStyle w:val="Normal"/>
+        <w:widowControl/>
+        <w:bidi w:val="0"/>
+        <w:spacing w:lineRule="auto" w:line="259" w:before="0" w:after="160"/>
+        <w:jc w:val="left"/>
+        <w:rPr/>
+      </w:pPr>
+      <w:r>
+        <w:rPr/>
+        <w:t>Egy játék menete a következő. A játékos elindítja a programot, majd elvégzi a szükséges beállításokat. A játék akkor kezdődik, ha a felhasználó rákattint a „Single player” vagy a „Multi player” gombokra.</w:t>
+      </w:r>
+    </w:p>
+    <w:p>
+      <w:pPr>
+        <w:pStyle w:val="Normal"/>
+        <w:widowControl/>
+        <w:bidi w:val="0"/>
+        <w:spacing w:lineRule="auto" w:line="259" w:before="0" w:after="160"/>
+        <w:jc w:val="left"/>
+        <w:rPr/>
+      </w:pPr>
+      <w:r>
+        <w:rPr/>
+        <w:t xml:space="preserve">Egy játékos esetén a beállított idő alatt a lehető legtöbb szót kell lelőni. Két játékos módban nemcsak az idő ellen, hanem egymás ellen is versenyeznek a játékosok. Ilyenkor a szótömböt mindkét oldalról egyszerre támadják. </w:t>
+      </w:r>
+    </w:p>
+    <w:p>
+      <w:pPr>
+        <w:pStyle w:val="Normal"/>
+        <w:widowControl/>
+        <w:bidi w:val="0"/>
+        <w:spacing w:lineRule="auto" w:line="259" w:before="0" w:after="160"/>
+        <w:jc w:val="left"/>
+        <w:rPr/>
+      </w:pPr>
+      <w:r>
+        <w:rPr/>
+        <w:t>Akkor van vége a játéknak, ha az idő lejárt, vagy ha (legalább az egyik) játékos már nem tud tud több szót lelőni. Ennek két oka lehet: Vagy elfogytak, vagy az összes befagyott ami elérhető a játékosnak.</w:t>
+      </w:r>
+    </w:p>
+    <w:p>
+      <w:pPr>
+        <w:pStyle w:val="Normal"/>
+        <w:widowControl/>
+        <w:bidi w:val="0"/>
+        <w:spacing w:lineRule="auto" w:line="259" w:before="0" w:after="160"/>
+        <w:jc w:val="left"/>
+        <w:rPr/>
+      </w:pPr>
+      <w:r>
+        <w:rPr/>
+        <w:t>A feladat dekomponálása:</w:t>
+      </w:r>
+    </w:p>
+    <w:p>
+      <w:pPr>
+        <w:pStyle w:val="Normal"/>
+        <w:widowControl/>
+        <w:bidi w:val="0"/>
+        <w:spacing w:lineRule="auto" w:line="259" w:before="0" w:after="160"/>
+        <w:jc w:val="left"/>
+        <w:rPr/>
+      </w:pPr>
+      <w:r>
+        <w:rPr/>
+        <w:t>A játék motorja: Rácz Benedek</w:t>
+      </w:r>
+    </w:p>
+    <w:p>
+      <w:pPr>
+        <w:pStyle w:val="Normal"/>
+        <w:widowControl/>
+        <w:bidi w:val="0"/>
+        <w:spacing w:lineRule="auto" w:line="259" w:before="0" w:after="160"/>
+        <w:jc w:val="left"/>
+        <w:rPr/>
+      </w:pPr>
+      <w:r>
+        <w:rPr/>
+        <w:t>Hálózat kialakítása: Bitay Olivér</w:t>
+      </w:r>
+    </w:p>
+    <w:p>
+      <w:pPr>
+        <w:pStyle w:val="Normal"/>
+        <w:widowControl/>
+        <w:bidi w:val="0"/>
+        <w:spacing w:lineRule="auto" w:line="259" w:before="0" w:after="160"/>
+        <w:jc w:val="left"/>
+        <w:rPr/>
+      </w:pPr>
+      <w:r>
+        <w:rPr/>
+        <w:t>GUI: Hencz András</w:t>
       </w:r>
     </w:p>
     <w:sectPr>

</xml_diff>

<commit_message>
just one plus information
The current version has one new change
</commit_message>
<xml_diff>
--- a/SzobalovoSpecifikacio18csapat.docx
+++ b/SzobalovoSpecifikacio18csapat.docx
@@ -546,15 +546,7 @@
       </w:pPr>
       <w:r>
         <w:rPr/>
-        <w:t xml:space="preserve">A játékhoz tartozik egy </w:t>
-      </w:r>
-      <w:r>
-        <w:rPr/>
-        <w:t xml:space="preserve">Menü </w:t>
-      </w:r>
-      <w:r>
-        <w:rPr/>
-        <w:t xml:space="preserve">GUI is, amely a játék indulásakor látható. Ezen be lehet állítani a játékosok, betű és a sorok számát. Illetve a szavak nehézségét is. </w:t>
+        <w:t xml:space="preserve">A játékhoz tartozik egy Menü GUI is, amely a játék indulásakor látható. Ezen be lehet állítani a játékosok, betű és a sorok számát. Illetve a szavak nehézségét is. </w:t>
       </w:r>
     </w:p>
     <w:p>
@@ -582,7 +574,7 @@
       </w:pPr>
       <w:r>
         <w:drawing>
-          <wp:anchor behindDoc="0" distT="0" distB="0" distL="0" distR="0" simplePos="0" locked="0" layoutInCell="1" allowOverlap="1" relativeHeight="4">
+          <wp:anchor behindDoc="0" distT="0" distB="0" distL="0" distR="0" simplePos="0" locked="0" layoutInCell="1" allowOverlap="1" relativeHeight="3">
             <wp:simplePos x="0" y="0"/>
             <wp:positionH relativeFrom="column">
               <wp:align>center</wp:align>
@@ -629,7 +621,11 @@
       </w:r>
       <w:r>
         <w:rPr/>
-        <w:t>Kiválasztható, hogy egy vagy kettő játékos szeretne játszani. Ha kettő, akkor egy felugró ablak megkérdezi, hogy melyik játékos a játékvezető. Mindig a vezető játékos beállításai jutnak érvényre.</w:t>
+        <w:t>K</w:t>
+      </w:r>
+      <w:r>
+        <w:rPr/>
+        <w:t>iválasztható, hogy egy vagy kettő játékos szeretne játszani. Ha kettő, akkor egy felugró ablak megkérdezi, hogy melyik játékos a játékvezető. Mindig a vezető játékos beállításai jutnak érvényre.</w:t>
       </w:r>
     </w:p>
     <w:p>
@@ -643,7 +639,7 @@
       </w:pPr>
       <w:r>
         <w:drawing>
-          <wp:anchor behindDoc="0" distT="0" distB="0" distL="0" distR="0" simplePos="0" locked="0" layoutInCell="1" allowOverlap="1" relativeHeight="5">
+          <wp:anchor behindDoc="0" distT="0" distB="0" distL="0" distR="0" simplePos="0" locked="0" layoutInCell="1" allowOverlap="1" relativeHeight="4">
             <wp:simplePos x="0" y="0"/>
             <wp:positionH relativeFrom="column">
               <wp:align>center</wp:align>
@@ -690,7 +686,11 @@
       </w:r>
       <w:r>
         <w:rPr/>
-        <w:t xml:space="preserve">Megadható a játékos neve, a játék nehézsége, a játékidő és a nyelv. A játék nehézsége alapján kap megfelelő mennyiségű és hosszúságú szót a játékos. </w:t>
+        <w:t>M</w:t>
+      </w:r>
+      <w:r>
+        <w:rPr/>
+        <w:t xml:space="preserve">egadható a játékos neve, a játék nehézsége, a játékidő és a nyelv. A játék nehézsége alapján kap megfelelő mennyiségű és hosszúságú szót a játékos. </w:t>
       </w:r>
     </w:p>
     <w:p>
@@ -720,6 +720,10 @@
         <w:rPr/>
         <w:t xml:space="preserve">Egy játékos esetén a beállított idő alatt a lehető legtöbb szót kell lelőni. Két játékos módban nemcsak az idő ellen, hanem egymás ellen is versenyeznek a játékosok. Ilyenkor a szótömböt mindkét oldalról egyszerre támadják. </w:t>
       </w:r>
+      <w:r>
+        <w:rPr/>
+        <w:t>Ha egy szót eltalálnak akkor eltűnik a játéktérről.</w:t>
+      </w:r>
     </w:p>
     <w:p>
       <w:pPr>
@@ -733,6 +737,19 @@
       <w:r>
         <w:rPr/>
         <w:t>Akkor van vége a játéknak, ha az idő lejárt, vagy ha (legalább az egyik) játékos már nem tud tud több szót lelőni. Ennek két oka lehet: Vagy elfogytak, vagy az összes befagyott ami elérhető a játékosnak.</w:t>
+      </w:r>
+    </w:p>
+    <w:p>
+      <w:pPr>
+        <w:pStyle w:val="Normal"/>
+        <w:widowControl/>
+        <w:bidi w:val="0"/>
+        <w:spacing w:lineRule="auto" w:line="259" w:before="0" w:after="160"/>
+        <w:jc w:val="left"/>
+        <w:rPr/>
+      </w:pPr>
+      <w:r>
+        <w:rPr/>
       </w:r>
     </w:p>
     <w:p>

</xml_diff>